<commit_message>
DCU Acteur & fonctionalité finished
</commit_message>
<xml_diff>
--- a/PROJET JARVIS Exercice partie 1.docx
+++ b/PROJET JARVIS Exercice partie 1.docx
@@ -75,8 +75,6 @@
           <w:u w:val="single"/>
         </w:rPr>
       </w:pPr>
-      <w:bookmarkStart w:id="0" w:name="_GoBack"/>
-      <w:bookmarkEnd w:id="0"/>
     </w:p>
     <w:p>
       <w:pPr>
@@ -274,7 +272,7 @@
       </w:pPr>
       <w:r>
         <w:lastRenderedPageBreak/>
-        <w:t>Les Liste de</w:t>
+        <w:t>Liste de</w:t>
       </w:r>
       <w:r>
         <w:t>s</w:t>
@@ -889,51 +887,7 @@
         <w:t>Récupération de la liste des objets connectés</w:t>
       </w:r>
     </w:p>
-    <w:p>
-      <w:pPr>
-        <w:pStyle w:val="Paragraphedeliste"/>
-        <w:ind w:left="1440"/>
-      </w:pPr>
-    </w:p>
-    <w:p>
-      <w:pPr>
-        <w:pStyle w:val="Paragraphedeliste"/>
-        <w:numPr>
-          <w:ilvl w:val="0"/>
-          <w:numId w:val="6"/>
-        </w:numPr>
-        <w:rPr>
-          <w:b/>
-        </w:rPr>
-      </w:pPr>
-      <w:r>
-        <w:rPr>
-          <w:b/>
-        </w:rPr>
-        <w:t xml:space="preserve">Extends : </w:t>
-      </w:r>
-    </w:p>
-    <w:p>
-      <w:pPr>
-        <w:pStyle w:val="Paragraphedeliste"/>
-        <w:numPr>
-          <w:ilvl w:val="0"/>
-          <w:numId w:val="4"/>
-        </w:numPr>
-        <w:rPr>
-          <w:b/>
-        </w:rPr>
-      </w:pPr>
-      <w:r>
-        <w:t>0</w:t>
-      </w:r>
-    </w:p>
-    <w:p>
-      <w:pPr>
-        <w:pStyle w:val="Paragraphedeliste"/>
-        <w:ind w:left="1440"/>
-      </w:pPr>
-    </w:p>
+    <w:p/>
     <w:p>
       <w:pPr>
         <w:pStyle w:val="Paragraphedeliste"/>
@@ -1016,8 +970,28 @@
     <w:p>
       <w:pPr>
         <w:pStyle w:val="Paragraphedeliste"/>
-        <w:ind w:left="1440"/>
-      </w:pPr>
+        <w:numPr>
+          <w:ilvl w:val="0"/>
+          <w:numId w:val="1"/>
+        </w:numPr>
+      </w:pPr>
+      <w:r>
+        <w:t>M</w:t>
+      </w:r>
+      <w:r>
+        <w:t>odèle Conceptuel de donné</w:t>
+      </w:r>
+      <w:r>
+        <w:t>es</w:t>
+      </w:r>
+      <w:r>
+        <w:t xml:space="preserve"> (MCD)</w:t>
+      </w:r>
+      <w:bookmarkStart w:id="0" w:name="_GoBack"/>
+      <w:bookmarkEnd w:id="0"/>
+      <w:r>
+        <w:t xml:space="preserve"> </w:t>
+      </w:r>
     </w:p>
     <w:sectPr>
       <w:pgSz w:w="11906" w:h="16838"/>

</xml_diff>